<commit_message>
Adding rules for overdraft rejection
</commit_message>
<xml_diff>
--- a/project-proposal/Bankarski sistem.docx
+++ b/project-proposal/Bankarski sistem.docx
@@ -1800,15 +1800,7 @@
       </w:r>
       <w:proofErr w:type="spellEnd"/>
       <w:r>
-        <w:t xml:space="preserve">) </w:t>
-      </w:r>
-      <w:proofErr w:type="spellStart"/>
-      <w:r>
-        <w:t>i</w:t>
-      </w:r>
-      <w:proofErr w:type="spellEnd"/>
-      <w:r>
-        <w:t xml:space="preserve"> </w:t>
+        <w:t xml:space="preserve">) i </w:t>
       </w:r>
       <w:proofErr w:type="spellStart"/>
       <w:r>
@@ -3315,10 +3307,7 @@
       </w:pPr>
       <w:proofErr w:type="spellStart"/>
       <w:r>
-        <w:t>O</w:t>
-      </w:r>
-      <w:r>
-        <w:t>dobrava</w:t>
+        <w:t>Odobrava</w:t>
       </w:r>
       <w:proofErr w:type="spellEnd"/>
       <w:r>
@@ -3348,10 +3337,7 @@
         <w:jc w:val="both"/>
       </w:pPr>
       <w:r>
-        <w:t>I</w:t>
-      </w:r>
-      <w:r>
-        <w:t xml:space="preserve">ma </w:t>
+        <w:t xml:space="preserve">Ima </w:t>
       </w:r>
       <w:proofErr w:type="spellStart"/>
       <w:r>
@@ -4338,10 +4324,7 @@
         </w:numPr>
       </w:pPr>
       <w:r>
-        <w:t>4,1</w:t>
-      </w:r>
-      <w:r>
-        <w:t xml:space="preserve">% </w:t>
+        <w:t xml:space="preserve">4,1% </w:t>
       </w:r>
       <w:proofErr w:type="spellStart"/>
       <w:r>
@@ -4405,13 +4388,7 @@
       </w:r>
       <w:proofErr w:type="spellEnd"/>
       <w:r>
-        <w:t xml:space="preserve"> </w:t>
-      </w:r>
-      <w:r>
-        <w:t>&gt; 2</w:t>
-      </w:r>
-      <w:r>
-        <w:t xml:space="preserve"> </w:t>
+        <w:t xml:space="preserve"> &gt; 2 </w:t>
       </w:r>
       <w:proofErr w:type="spellStart"/>
       <w:r>
@@ -4444,10 +4421,7 @@
         </w:numPr>
       </w:pPr>
       <w:r>
-        <w:t>4</w:t>
-      </w:r>
-      <w:r>
-        <w:t xml:space="preserve">,5% </w:t>
+        <w:t xml:space="preserve">4,5% </w:t>
       </w:r>
       <w:proofErr w:type="spellStart"/>
       <w:r>
@@ -4463,13 +4437,7 @@
       </w:r>
       <w:proofErr w:type="spellEnd"/>
       <w:r>
-        <w:t xml:space="preserve"> &gt;= 3</w:t>
-      </w:r>
-      <w:r>
-        <w:t>7</w:t>
-      </w:r>
-      <w:r>
-        <w:t xml:space="preserve"> </w:t>
+        <w:t xml:space="preserve"> &gt;= 37 </w:t>
       </w:r>
       <w:proofErr w:type="spellStart"/>
       <w:r>
@@ -6161,15 +6129,7 @@
       </w:r>
       <w:proofErr w:type="spellEnd"/>
       <w:r>
-        <w:t xml:space="preserve"> </w:t>
-      </w:r>
-      <w:proofErr w:type="spellStart"/>
-      <w:r>
-        <w:t>i</w:t>
-      </w:r>
-      <w:proofErr w:type="spellEnd"/>
-      <w:r>
-        <w:t xml:space="preserve"> </w:t>
+        <w:t xml:space="preserve"> i </w:t>
       </w:r>
       <w:proofErr w:type="spellStart"/>
       <w:r>
@@ -7951,131 +7911,17 @@
       </w:r>
       <w:proofErr w:type="spellStart"/>
       <w:r>
-        <w:t>potražuje</w:t>
-      </w:r>
-      <w:proofErr w:type="spellEnd"/>
-      <w:r>
-        <w:t xml:space="preserve"> </w:t>
-      </w:r>
-      <w:proofErr w:type="spellStart"/>
-      <w:r>
-        <w:t>iznos</w:t>
-      </w:r>
-      <w:proofErr w:type="spellEnd"/>
-      <w:r>
-        <w:t xml:space="preserve"> koji je </w:t>
-      </w:r>
-      <w:proofErr w:type="spellStart"/>
-      <w:r>
-        <w:t>veći</w:t>
-      </w:r>
-      <w:proofErr w:type="spellEnd"/>
-      <w:r>
-        <w:t xml:space="preserve"> </w:t>
-      </w:r>
-      <w:proofErr w:type="spellStart"/>
-      <w:r>
-        <w:t>od</w:t>
-      </w:r>
-      <w:proofErr w:type="spellEnd"/>
-      <w:r>
-        <w:t xml:space="preserve"> </w:t>
-      </w:r>
-      <w:proofErr w:type="spellStart"/>
-      <w:r>
-        <w:t>njegove</w:t>
-      </w:r>
-      <w:proofErr w:type="spellEnd"/>
-      <w:r>
-        <w:t xml:space="preserve"> </w:t>
-      </w:r>
-      <w:proofErr w:type="spellStart"/>
-      <w:r>
-        <w:t>prosečne</w:t>
-      </w:r>
-      <w:proofErr w:type="spellEnd"/>
-      <w:r>
-        <w:t xml:space="preserve"> plate za </w:t>
-      </w:r>
-      <w:proofErr w:type="spellStart"/>
-      <w:r>
-        <w:t>poslednja</w:t>
-      </w:r>
-      <w:proofErr w:type="spellEnd"/>
-      <w:r>
-        <w:t xml:space="preserve"> 3 </w:t>
-      </w:r>
-      <w:proofErr w:type="spellStart"/>
-      <w:r>
-        <w:t>meseca</w:t>
-      </w:r>
-      <w:proofErr w:type="spellEnd"/>
-      <w:r>
-        <w:t xml:space="preserve">, u </w:t>
-      </w:r>
-      <w:proofErr w:type="spellStart"/>
-      <w:r>
-        <w:t>zavisnosti</w:t>
-      </w:r>
-      <w:proofErr w:type="spellEnd"/>
-      <w:r>
-        <w:t xml:space="preserve"> </w:t>
-      </w:r>
-      <w:proofErr w:type="spellStart"/>
-      <w:r>
-        <w:t>od</w:t>
-      </w:r>
-      <w:proofErr w:type="spellEnd"/>
-      <w:r>
-        <w:t xml:space="preserve"> </w:t>
-      </w:r>
-      <w:proofErr w:type="spellStart"/>
-      <w:r>
-        <w:t>tipa</w:t>
-      </w:r>
-      <w:proofErr w:type="spellEnd"/>
-      <w:r>
-        <w:t xml:space="preserve"> </w:t>
-      </w:r>
-      <w:proofErr w:type="spellStart"/>
-      <w:r>
-        <w:t>računa</w:t>
-      </w:r>
-      <w:proofErr w:type="spellEnd"/>
-      <w:r>
-        <w:t xml:space="preserve"> </w:t>
-      </w:r>
-      <w:proofErr w:type="spellStart"/>
-      <w:r>
-        <w:t>maksimalno</w:t>
-      </w:r>
-      <w:proofErr w:type="spellEnd"/>
-      <w:r>
-        <w:t xml:space="preserve"> </w:t>
-      </w:r>
-      <w:proofErr w:type="spellStart"/>
-      <w:r>
-        <w:t>može</w:t>
-      </w:r>
-      <w:proofErr w:type="spellEnd"/>
-      <w:r>
-        <w:t xml:space="preserve"> </w:t>
-      </w:r>
-      <w:proofErr w:type="spellStart"/>
-      <w:r>
-        <w:t>biti</w:t>
-      </w:r>
-      <w:proofErr w:type="spellEnd"/>
-      <w:r>
-        <w:t xml:space="preserve"> </w:t>
-      </w:r>
-      <w:proofErr w:type="spellStart"/>
-      <w:r>
-        <w:t>iznos</w:t>
-      </w:r>
-      <w:proofErr w:type="spellEnd"/>
-      <w:r>
-        <w:t xml:space="preserve"> do 3 </w:t>
+        <w:t>potra</w:t>
+      </w:r>
+      <w:proofErr w:type="spellEnd"/>
+      <w:r>
+        <w:rPr>
+          <w:lang w:val="sr-Latn-RS"/>
+        </w:rPr>
+        <w:t xml:space="preserve">žuje iznos veći od jedne mesečne plate za Premium i </w:t>
+      </w:r>
+      <w:r>
+        <w:t xml:space="preserve">3 </w:t>
       </w:r>
       <w:proofErr w:type="spellStart"/>
       <w:r>
@@ -8085,6 +7931,14 @@
       <w:r>
         <w:t xml:space="preserve"> plate</w:t>
       </w:r>
+      <w:r>
+        <w:t xml:space="preserve"> za Platinum tip </w:t>
+      </w:r>
+      <w:proofErr w:type="spellStart"/>
+      <w:r>
+        <w:t>naloga</w:t>
+      </w:r>
+      <w:proofErr w:type="spellEnd"/>
     </w:p>
     <w:p>
       <w:pPr>
@@ -8556,30 +8410,6 @@
       <w:proofErr w:type="spellStart"/>
       <w:r>
         <w:t>kredita</w:t>
-      </w:r>
-      <w:proofErr w:type="spellEnd"/>
-      <w:r>
-        <w:t xml:space="preserve"> </w:t>
-      </w:r>
-      <w:proofErr w:type="spellStart"/>
-      <w:r>
-        <w:t>ili</w:t>
-      </w:r>
-      <w:proofErr w:type="spellEnd"/>
-      <w:r>
-        <w:t xml:space="preserve"> </w:t>
-      </w:r>
-      <w:proofErr w:type="spellStart"/>
-      <w:r>
-        <w:t>kreditne</w:t>
-      </w:r>
-      <w:proofErr w:type="spellEnd"/>
-      <w:r>
-        <w:t xml:space="preserve"> </w:t>
-      </w:r>
-      <w:proofErr w:type="spellStart"/>
-      <w:r>
-        <w:t>kartice</w:t>
       </w:r>
       <w:proofErr w:type="spellEnd"/>
     </w:p>

</xml_diff>